<commit_message>
Se termino de organizar el tablero de servicios informaticos y se empezo con el de docencia
Se corrigió ortografia del tablero de servicios informáticos, además se hicieron cambios necesarios como agregar textos o eliminar y hacer unos titulos más cerca. Además se tiene un informe provisional del tablero de docencia, solo le falta los textos y el tablero solo esta avanzado hasta la descarga de estos informes provisionales
</commit_message>
<xml_diff>
--- a/servicios_informaticos/informe_desempeno_salas_word.docx
+++ b/servicios_informaticos/informe_desempeno_salas_word.docx
@@ -170,7 +170,7 @@
         <w:pStyle w:val="FirstParagraph"/>
       </w:pPr>
       <w:r>
-        <w:t xml:space="preserve">La encuesta de evaluación del desempeño de los administradores de las salas de cómputo por</w:t>
+        <w:t xml:space="preserve">La encuesta de evaluación del desempeño de los administradores de las salas de cómputo fue realizada por</w:t>
       </w:r>
       <w:r>
         <w:t xml:space="preserve"> </w:t>
@@ -1131,13 +1131,13 @@
       </w:r>
     </w:p>
     <w:bookmarkEnd w:id="24"/>
-    <w:bookmarkStart w:id="30" w:name="calificación-general-por-dependencia"/>
+    <w:bookmarkStart w:id="30" w:name="calificación-general-por-departamento"/>
     <w:p>
       <w:pPr>
         <w:pStyle w:val="Heading3"/>
       </w:pPr>
       <w:r>
-        <w:t xml:space="preserve">Calificación general por dependencia</w:t>
+        <w:t xml:space="preserve">Calificación general por departamento</w:t>
       </w:r>
     </w:p>
     <w:bookmarkStart w:id="25" w:name="tabla-1"/>
@@ -1914,13 +1914,13 @@
       </w:tr>
     </w:tbl>
     <w:bookmarkEnd w:id="25"/>
-    <w:bookmarkStart w:id="29" w:name="gráfico"/>
+    <w:bookmarkStart w:id="29" w:name="gráfica-1"/>
     <w:p>
       <w:pPr>
         <w:pStyle w:val="Heading4"/>
       </w:pPr>
       <w:r>
-        <w:t xml:space="preserve">Gráfico</w:t>
+        <w:t xml:space="preserve">Gráfica</w:t>
       </w:r>
     </w:p>
     <w:p>
@@ -2006,17 +2006,17 @@
         <w:tblLook w:firstRow="1" w:lastRow="0" w:firstColumn="0" w:lastColumn="0" w:noHBand="0" w:noVBand="1"/>
       </w:tblPr>
       <w:tblGrid>
-        <w:gridCol w:w="5321"/>
-        <w:gridCol w:w="827"/>
-        <w:gridCol w:w="640"/>
-        <w:gridCol w:w="840"/>
-        <w:gridCol w:w="1234"/>
-        <w:gridCol w:w="1087"/>
-        <w:gridCol w:w="820"/>
+        <w:gridCol w:w="3456"/>
+        <w:gridCol w:w="1201"/>
+        <w:gridCol w:w="889"/>
+        <w:gridCol w:w="1879"/>
+        <w:gridCol w:w="1223"/>
+        <w:gridCol w:w="1634"/>
+        <w:gridCol w:w="1189"/>
       </w:tblGrid>
       <w:tr>
         <w:trPr>
-          <w:trHeight w:val="379" w:hRule="auto"/>
+          <w:trHeight w:val="454" w:hRule="auto"/>
           <w:tblHeader/>
         </w:trPr>
         header 1
@@ -2057,8 +2057,8 @@
                 <w:i w:val="false"/>
                 <w:b w:val="true"/>
                 <w:u w:val="none"/>
-                <w:sz w:val="12"/>
-                <w:szCs w:val="12"/>
+                <w:sz w:val="20"/>
+                <w:szCs w:val="20"/>
                 <w:color w:val="FFFFFF"/>
               </w:rPr>
               <w:t xml:space="preserve">Calificación por categoría</w:t>
@@ -2068,7 +2068,7 @@
       </w:tr>
       <w:tr>
         <w:trPr>
-          <w:trHeight w:val="379" w:hRule="auto"/>
+          <w:trHeight w:val="454" w:hRule="auto"/>
           <w:tblHeader/>
         </w:trPr>
         header 2
@@ -2108,8 +2108,8 @@
                 <w:i w:val="false"/>
                 <w:b w:val="true"/>
                 <w:u w:val="none"/>
-                <w:sz w:val="12"/>
-                <w:szCs w:val="12"/>
+                <w:sz w:val="20"/>
+                <w:szCs w:val="20"/>
                 <w:color w:val="FFFFFF"/>
               </w:rPr>
               <w:t xml:space="preserve">Categoría</w:t>
@@ -2152,8 +2152,8 @@
                 <w:i w:val="false"/>
                 <w:b w:val="true"/>
                 <w:u w:val="none"/>
-                <w:sz w:val="12"/>
-                <w:szCs w:val="12"/>
+                <w:sz w:val="20"/>
+                <w:szCs w:val="20"/>
                 <w:color w:val="FFFFFF"/>
               </w:rPr>
               <w:t xml:space="preserve">Excelente</w:t>
@@ -2196,8 +2196,8 @@
                 <w:i w:val="false"/>
                 <w:b w:val="true"/>
                 <w:u w:val="none"/>
-                <w:sz w:val="12"/>
-                <w:szCs w:val="12"/>
+                <w:sz w:val="20"/>
+                <w:szCs w:val="20"/>
                 <w:color w:val="FFFFFF"/>
               </w:rPr>
               <w:t xml:space="preserve">Bueno</w:t>
@@ -2240,10 +2240,54 @@
                 <w:i w:val="false"/>
                 <w:b w:val="true"/>
                 <w:u w:val="none"/>
-                <w:sz w:val="12"/>
-                <w:szCs w:val="12"/>
+                <w:sz w:val="20"/>
+                <w:szCs w:val="20"/>
                 <w:color w:val="FFFFFF"/>
               </w:rPr>
+              <w:t xml:space="preserve">Necesita mejorar</w:t>
+            </w:r>
+          </w:p>
+        </w:tc>
+        <w:tc>
+          <w:tcPr>
+            <w:tcBorders>
+              <w:bottom w:val="single" w:sz="8" w:space="0" w:color="000000"/>
+              <w:top w:val="single" w:sz="8" w:space="0" w:color="000000"/>
+              <w:left w:val="single" w:sz="8" w:space="0" w:color="000000"/>
+              <w:right w:val="single" w:sz="8" w:space="0" w:color="000000"/>
+            </w:tcBorders>
+            <w:shd w:val="clear" w:color="auto" w:fill="2C7FB8"/>
+            <w:tcMar>
+              <w:top w:w="0" w:type="dxa"/>
+              <w:bottom w:w="0" w:type="dxa"/>
+              <w:left w:w="0" w:type="dxa"/>
+              <w:right w:w="0" w:type="dxa"/>
+            </w:tcMar>
+            <w:vAlign w:val="center"/>
+          </w:tcPr>
+          <w:p>
+            <w:pPr>
+              <w:pStyle w:val="Normal"/>
+              <w:jc w:val="center"/>
+              <w:pBdr>
+                <w:bottom w:val="none" w:sz="0" w:space="0" w:color="000000"/>
+                <w:top w:val="none" w:sz="0" w:space="0" w:color="000000"/>
+                <w:left w:val="none" w:sz="0" w:space="0" w:color="000000"/>
+                <w:right w:val="none" w:sz="0" w:space="0" w:color="000000"/>
+              </w:pBdr>
+              <w:spacing w:after="100" w:before="100" w:line="240"/>
+              <w:ind w:left="100" w:right="100" w:firstLine="0" w:firstLineChars="0"/>
+            </w:pPr>
+            <w:r xmlns:w="http://schemas.openxmlformats.org/wordprocessingml/2006/main" xmlns:wp="http://schemas.openxmlformats.org/drawingml/2006/wordprocessingDrawing" xmlns:r="http://schemas.openxmlformats.org/officeDocument/2006/relationships" xmlns:w14="http://schemas.microsoft.com/office/word/2010/wordml">
+              <w:rPr>
+                <w:rFonts w:ascii="Arial" w:hAnsi="Arial" w:eastAsia="Arial" w:cs="Arial"/>
+                <w:i w:val="false"/>
+                <w:b w:val="true"/>
+                <w:u w:val="none"/>
+                <w:sz w:val="20"/>
+                <w:szCs w:val="20"/>
+                <w:color w:val="FFFFFF"/>
+              </w:rPr>
               <w:t xml:space="preserve">Aceptable</w:t>
             </w:r>
           </w:p>
@@ -2284,11 +2328,11 @@
                 <w:i w:val="false"/>
                 <w:b w:val="true"/>
                 <w:u w:val="none"/>
-                <w:sz w:val="12"/>
-                <w:szCs w:val="12"/>
+                <w:sz w:val="20"/>
+                <w:szCs w:val="20"/>
                 <w:color w:val="FFFFFF"/>
               </w:rPr>
-              <w:t xml:space="preserve">Necesita mejorar</w:t>
+              <w:t xml:space="preserve">Insatisfactorio</w:t>
             </w:r>
           </w:p>
         </w:tc>
@@ -2328,52 +2372,8 @@
                 <w:i w:val="false"/>
                 <w:b w:val="true"/>
                 <w:u w:val="none"/>
-                <w:sz w:val="12"/>
-                <w:szCs w:val="12"/>
-                <w:color w:val="FFFFFF"/>
-              </w:rPr>
-              <w:t xml:space="preserve">Insatisfactorio</w:t>
-            </w:r>
-          </w:p>
-        </w:tc>
-        <w:tc>
-          <w:tcPr>
-            <w:tcBorders>
-              <w:bottom w:val="single" w:sz="8" w:space="0" w:color="000000"/>
-              <w:top w:val="single" w:sz="8" w:space="0" w:color="000000"/>
-              <w:left w:val="single" w:sz="8" w:space="0" w:color="000000"/>
-              <w:right w:val="single" w:sz="8" w:space="0" w:color="000000"/>
-            </w:tcBorders>
-            <w:shd w:val="clear" w:color="auto" w:fill="2C7FB8"/>
-            <w:tcMar>
-              <w:top w:w="0" w:type="dxa"/>
-              <w:bottom w:w="0" w:type="dxa"/>
-              <w:left w:w="0" w:type="dxa"/>
-              <w:right w:w="0" w:type="dxa"/>
-            </w:tcMar>
-            <w:vAlign w:val="center"/>
-          </w:tcPr>
-          <w:p>
-            <w:pPr>
-              <w:pStyle w:val="Normal"/>
-              <w:jc w:val="center"/>
-              <w:pBdr>
-                <w:bottom w:val="none" w:sz="0" w:space="0" w:color="000000"/>
-                <w:top w:val="none" w:sz="0" w:space="0" w:color="000000"/>
-                <w:left w:val="none" w:sz="0" w:space="0" w:color="000000"/>
-                <w:right w:val="none" w:sz="0" w:space="0" w:color="000000"/>
-              </w:pBdr>
-              <w:spacing w:after="100" w:before="100" w:line="240"/>
-              <w:ind w:left="100" w:right="100" w:firstLine="0" w:firstLineChars="0"/>
-            </w:pPr>
-            <w:r xmlns:w="http://schemas.openxmlformats.org/wordprocessingml/2006/main" xmlns:wp="http://schemas.openxmlformats.org/drawingml/2006/wordprocessingDrawing" xmlns:r="http://schemas.openxmlformats.org/officeDocument/2006/relationships" xmlns:w14="http://schemas.microsoft.com/office/word/2010/wordml">
-              <w:rPr>
-                <w:rFonts w:ascii="Arial" w:hAnsi="Arial" w:eastAsia="Arial" w:cs="Arial"/>
-                <w:i w:val="false"/>
-                <w:b w:val="true"/>
-                <w:u w:val="none"/>
-                <w:sz w:val="12"/>
-                <w:szCs w:val="12"/>
+                <w:sz w:val="20"/>
+                <w:szCs w:val="20"/>
                 <w:color w:val="FFFFFF"/>
               </w:rPr>
               <w:t xml:space="preserve">Promedio</w:t>
@@ -2383,7 +2383,7 @@
       </w:tr>
       <w:tr>
         <w:trPr>
-          <w:trHeight w:val="378" w:hRule="auto"/>
+          <w:trHeight w:val="453" w:hRule="auto"/>
         </w:trPr>
         body 1
         <w:tc>
@@ -2422,11 +2422,11 @@
                 <w:i w:val="false"/>
                 <w:b w:val="false"/>
                 <w:u w:val="none"/>
-                <w:sz w:val="12"/>
-                <w:szCs w:val="12"/>
-                <w:color w:val="000000"/>
-              </w:rPr>
-              <w:t xml:space="preserve">Capacidad del administrador para resolver problemas técnicos e imprevistos</w:t>
+                <w:sz w:val="20"/>
+                <w:szCs w:val="20"/>
+                <w:color w:val="000000"/>
+              </w:rPr>
+              <w:t xml:space="preserve">Atención y soporte a usuarios</w:t>
             </w:r>
           </w:p>
         </w:tc>
@@ -2466,8 +2466,8 @@
                 <w:i w:val="false"/>
                 <w:b w:val="false"/>
                 <w:u w:val="none"/>
-                <w:sz w:val="12"/>
-                <w:szCs w:val="12"/>
+                <w:sz w:val="20"/>
+                <w:szCs w:val="20"/>
                 <w:color w:val="000000"/>
               </w:rPr>
               <w:t xml:space="preserve">4</w:t>
@@ -2510,8 +2510,52 @@
                 <w:i w:val="false"/>
                 <w:b w:val="false"/>
                 <w:u w:val="none"/>
-                <w:sz w:val="12"/>
-                <w:szCs w:val="12"/>
+                <w:sz w:val="20"/>
+                <w:szCs w:val="20"/>
+                <w:color w:val="000000"/>
+              </w:rPr>
+              <w:t xml:space="preserve">2</w:t>
+            </w:r>
+          </w:p>
+        </w:tc>
+        <w:tc>
+          <w:tcPr>
+            <w:tcBorders>
+              <w:bottom w:val="single" w:sz="8" w:space="0" w:color="000000"/>
+              <w:top w:val="single" w:sz="8" w:space="0" w:color="000000"/>
+              <w:left w:val="single" w:sz="8" w:space="0" w:color="000000"/>
+              <w:right w:val="single" w:sz="8" w:space="0" w:color="000000"/>
+            </w:tcBorders>
+            <w:shd w:val="clear" w:color="auto" w:fill="FFFFFF"/>
+            <w:tcMar>
+              <w:top w:w="0" w:type="dxa"/>
+              <w:bottom w:w="0" w:type="dxa"/>
+              <w:left w:w="0" w:type="dxa"/>
+              <w:right w:w="0" w:type="dxa"/>
+            </w:tcMar>
+            <w:vAlign w:val="center"/>
+          </w:tcPr>
+          <w:p>
+            <w:pPr>
+              <w:pStyle w:val="Normal"/>
+              <w:jc w:val="center"/>
+              <w:pBdr>
+                <w:bottom w:val="none" w:sz="0" w:space="0" w:color="000000"/>
+                <w:top w:val="none" w:sz="0" w:space="0" w:color="000000"/>
+                <w:left w:val="none" w:sz="0" w:space="0" w:color="000000"/>
+                <w:right w:val="none" w:sz="0" w:space="0" w:color="000000"/>
+              </w:pBdr>
+              <w:spacing w:after="100" w:before="100" w:line="240"/>
+              <w:ind w:left="100" w:right="100" w:firstLine="0" w:firstLineChars="0"/>
+            </w:pPr>
+            <w:r xmlns:w="http://schemas.openxmlformats.org/wordprocessingml/2006/main" xmlns:wp="http://schemas.openxmlformats.org/drawingml/2006/wordprocessingDrawing" xmlns:r="http://schemas.openxmlformats.org/officeDocument/2006/relationships" xmlns:w14="http://schemas.microsoft.com/office/word/2010/wordml">
+              <w:rPr>
+                <w:rFonts w:ascii="Arial" w:hAnsi="Arial" w:eastAsia="Arial" w:cs="Arial"/>
+                <w:i w:val="false"/>
+                <w:b w:val="false"/>
+                <w:u w:val="none"/>
+                <w:sz w:val="20"/>
+                <w:szCs w:val="20"/>
                 <w:color w:val="000000"/>
               </w:rPr>
               <w:t xml:space="preserve">1</w:t>
@@ -2554,11 +2598,11 @@
                 <w:i w:val="false"/>
                 <w:b w:val="false"/>
                 <w:u w:val="none"/>
-                <w:sz w:val="12"/>
-                <w:szCs w:val="12"/>
-                <w:color w:val="000000"/>
-              </w:rPr>
-              <w:t xml:space="preserve">1</w:t>
+                <w:sz w:val="20"/>
+                <w:szCs w:val="20"/>
+                <w:color w:val="000000"/>
+              </w:rPr>
+              <w:t xml:space="preserve">0</w:t>
             </w:r>
           </w:p>
         </w:tc>
@@ -2598,11 +2642,11 @@
                 <w:i w:val="false"/>
                 <w:b w:val="false"/>
                 <w:u w:val="none"/>
-                <w:sz w:val="12"/>
-                <w:szCs w:val="12"/>
-                <w:color w:val="000000"/>
-              </w:rPr>
-              <w:t xml:space="preserve">1</w:t>
+                <w:sz w:val="20"/>
+                <w:szCs w:val="20"/>
+                <w:color w:val="000000"/>
+              </w:rPr>
+              <w:t xml:space="preserve">0</w:t>
             </w:r>
           </w:p>
         </w:tc>
@@ -2642,62 +2686,18 @@
                 <w:i w:val="false"/>
                 <w:b w:val="false"/>
                 <w:u w:val="none"/>
-                <w:sz w:val="12"/>
-                <w:szCs w:val="12"/>
-                <w:color w:val="000000"/>
-              </w:rPr>
-              <w:t xml:space="preserve">0</w:t>
-            </w:r>
-          </w:p>
-        </w:tc>
-        <w:tc>
-          <w:tcPr>
-            <w:tcBorders>
-              <w:bottom w:val="single" w:sz="8" w:space="0" w:color="000000"/>
-              <w:top w:val="single" w:sz="8" w:space="0" w:color="000000"/>
-              <w:left w:val="single" w:sz="8" w:space="0" w:color="000000"/>
-              <w:right w:val="single" w:sz="8" w:space="0" w:color="000000"/>
-            </w:tcBorders>
-            <w:shd w:val="clear" w:color="auto" w:fill="FFFFFF"/>
-            <w:tcMar>
-              <w:top w:w="0" w:type="dxa"/>
-              <w:bottom w:w="0" w:type="dxa"/>
-              <w:left w:w="0" w:type="dxa"/>
-              <w:right w:w="0" w:type="dxa"/>
-            </w:tcMar>
-            <w:vAlign w:val="center"/>
-          </w:tcPr>
-          <w:p>
-            <w:pPr>
-              <w:pStyle w:val="Normal"/>
-              <w:jc w:val="center"/>
-              <w:pBdr>
-                <w:bottom w:val="none" w:sz="0" w:space="0" w:color="000000"/>
-                <w:top w:val="none" w:sz="0" w:space="0" w:color="000000"/>
-                <w:left w:val="none" w:sz="0" w:space="0" w:color="000000"/>
-                <w:right w:val="none" w:sz="0" w:space="0" w:color="000000"/>
-              </w:pBdr>
-              <w:spacing w:after="100" w:before="100" w:line="240"/>
-              <w:ind w:left="100" w:right="100" w:firstLine="0" w:firstLineChars="0"/>
-            </w:pPr>
-            <w:r xmlns:w="http://schemas.openxmlformats.org/wordprocessingml/2006/main" xmlns:wp="http://schemas.openxmlformats.org/drawingml/2006/wordprocessingDrawing" xmlns:r="http://schemas.openxmlformats.org/officeDocument/2006/relationships" xmlns:w14="http://schemas.microsoft.com/office/word/2010/wordml">
-              <w:rPr>
-                <w:rFonts w:ascii="Arial" w:hAnsi="Arial" w:eastAsia="Arial" w:cs="Arial"/>
-                <w:i w:val="false"/>
-                <w:b w:val="false"/>
-                <w:u w:val="none"/>
-                <w:sz w:val="12"/>
-                <w:szCs w:val="12"/>
-                <w:color w:val="000000"/>
-              </w:rPr>
-              <w:t xml:space="preserve">4.1</w:t>
+                <w:sz w:val="20"/>
+                <w:szCs w:val="20"/>
+                <w:color w:val="000000"/>
+              </w:rPr>
+              <w:t xml:space="preserve">4.3</w:t>
             </w:r>
           </w:p>
         </w:tc>
       </w:tr>
       <w:tr>
         <w:trPr>
-          <w:trHeight w:val="379" w:hRule="auto"/>
+          <w:trHeight w:val="454" w:hRule="auto"/>
         </w:trPr>
         body 2
         <w:tc>
@@ -2736,11 +2736,11 @@
                 <w:i w:val="false"/>
                 <w:b w:val="false"/>
                 <w:u w:val="none"/>
-                <w:sz w:val="12"/>
-                <w:szCs w:val="12"/>
-                <w:color w:val="000000"/>
-              </w:rPr>
-              <w:t xml:space="preserve">Conocimiento actualizado sobre tendencias y avances en tecnología informática</w:t>
+                <w:sz w:val="20"/>
+                <w:szCs w:val="20"/>
+                <w:color w:val="000000"/>
+              </w:rPr>
+              <w:t xml:space="preserve">Conocimiento en tecnología</w:t>
             </w:r>
           </w:p>
         </w:tc>
@@ -2780,8 +2780,8 @@
                 <w:i w:val="false"/>
                 <w:b w:val="false"/>
                 <w:u w:val="none"/>
-                <w:sz w:val="12"/>
-                <w:szCs w:val="12"/>
+                <w:sz w:val="20"/>
+                <w:szCs w:val="20"/>
                 <w:color w:val="000000"/>
               </w:rPr>
               <w:t xml:space="preserve">5</w:t>
@@ -2824,8 +2824,8 @@
                 <w:i w:val="false"/>
                 <w:b w:val="false"/>
                 <w:u w:val="none"/>
-                <w:sz w:val="12"/>
-                <w:szCs w:val="12"/>
+                <w:sz w:val="20"/>
+                <w:szCs w:val="20"/>
                 <w:color w:val="000000"/>
               </w:rPr>
               <w:t xml:space="preserve">0</w:t>
@@ -2868,8 +2868,8 @@
                 <w:i w:val="false"/>
                 <w:b w:val="false"/>
                 <w:u w:val="none"/>
-                <w:sz w:val="12"/>
-                <w:szCs w:val="12"/>
+                <w:sz w:val="20"/>
+                <w:szCs w:val="20"/>
                 <w:color w:val="000000"/>
               </w:rPr>
               <w:t xml:space="preserve">1</w:t>
@@ -2912,8 +2912,8 @@
                 <w:i w:val="false"/>
                 <w:b w:val="false"/>
                 <w:u w:val="none"/>
-                <w:sz w:val="12"/>
-                <w:szCs w:val="12"/>
+                <w:sz w:val="20"/>
+                <w:szCs w:val="20"/>
                 <w:color w:val="000000"/>
               </w:rPr>
               <w:t xml:space="preserve">1</w:t>
@@ -2956,8 +2956,8 @@
                 <w:i w:val="false"/>
                 <w:b w:val="false"/>
                 <w:u w:val="none"/>
-                <w:sz w:val="12"/>
-                <w:szCs w:val="12"/>
+                <w:sz w:val="20"/>
+                <w:szCs w:val="20"/>
                 <w:color w:val="000000"/>
               </w:rPr>
               <w:t xml:space="preserve">0</w:t>
@@ -3000,8 +3000,8 @@
                 <w:i w:val="false"/>
                 <w:b w:val="false"/>
                 <w:u w:val="none"/>
-                <w:sz w:val="12"/>
-                <w:szCs w:val="12"/>
+                <w:sz w:val="20"/>
+                <w:szCs w:val="20"/>
                 <w:color w:val="000000"/>
               </w:rPr>
               <w:t xml:space="preserve">4.3</w:t>
@@ -3011,7 +3011,7 @@
       </w:tr>
       <w:tr>
         <w:trPr>
-          <w:trHeight w:val="378" w:hRule="auto"/>
+          <w:trHeight w:val="452" w:hRule="auto"/>
         </w:trPr>
         body 3
         <w:tc>
@@ -3050,11 +3050,11 @@
                 <w:i w:val="false"/>
                 <w:b w:val="false"/>
                 <w:u w:val="none"/>
-                <w:sz w:val="12"/>
-                <w:szCs w:val="12"/>
-                <w:color w:val="000000"/>
-              </w:rPr>
-              <w:t xml:space="preserve">Cumplimiento de horarios establecidos en el funcionamiento de la sala de cómputo</w:t>
+                <w:sz w:val="20"/>
+                <w:szCs w:val="20"/>
+                <w:color w:val="000000"/>
+              </w:rPr>
+              <w:t xml:space="preserve">Cumplimiento de horarios</w:t>
             </w:r>
           </w:p>
         </w:tc>
@@ -3094,8 +3094,8 @@
                 <w:i w:val="false"/>
                 <w:b w:val="false"/>
                 <w:u w:val="none"/>
-                <w:sz w:val="12"/>
-                <w:szCs w:val="12"/>
+                <w:sz w:val="20"/>
+                <w:szCs w:val="20"/>
                 <w:color w:val="000000"/>
               </w:rPr>
               <w:t xml:space="preserve">5</w:t>
@@ -3138,8 +3138,8 @@
                 <w:i w:val="false"/>
                 <w:b w:val="false"/>
                 <w:u w:val="none"/>
-                <w:sz w:val="12"/>
-                <w:szCs w:val="12"/>
+                <w:sz w:val="20"/>
+                <w:szCs w:val="20"/>
                 <w:color w:val="000000"/>
               </w:rPr>
               <w:t xml:space="preserve">0</w:t>
@@ -3182,8 +3182,52 @@
                 <w:i w:val="false"/>
                 <w:b w:val="false"/>
                 <w:u w:val="none"/>
-                <w:sz w:val="12"/>
-                <w:szCs w:val="12"/>
+                <w:sz w:val="20"/>
+                <w:szCs w:val="20"/>
+                <w:color w:val="000000"/>
+              </w:rPr>
+              <w:t xml:space="preserve">1</w:t>
+            </w:r>
+          </w:p>
+        </w:tc>
+        <w:tc>
+          <w:tcPr>
+            <w:tcBorders>
+              <w:bottom w:val="single" w:sz="8" w:space="0" w:color="000000"/>
+              <w:top w:val="single" w:sz="8" w:space="0" w:color="000000"/>
+              <w:left w:val="single" w:sz="8" w:space="0" w:color="000000"/>
+              <w:right w:val="single" w:sz="8" w:space="0" w:color="000000"/>
+            </w:tcBorders>
+            <w:shd w:val="clear" w:color="auto" w:fill="FFFFFF"/>
+            <w:tcMar>
+              <w:top w:w="0" w:type="dxa"/>
+              <w:bottom w:w="0" w:type="dxa"/>
+              <w:left w:w="0" w:type="dxa"/>
+              <w:right w:w="0" w:type="dxa"/>
+            </w:tcMar>
+            <w:vAlign w:val="center"/>
+          </w:tcPr>
+          <w:p>
+            <w:pPr>
+              <w:pStyle w:val="Normal"/>
+              <w:jc w:val="center"/>
+              <w:pBdr>
+                <w:bottom w:val="none" w:sz="0" w:space="0" w:color="000000"/>
+                <w:top w:val="none" w:sz="0" w:space="0" w:color="000000"/>
+                <w:left w:val="none" w:sz="0" w:space="0" w:color="000000"/>
+                <w:right w:val="none" w:sz="0" w:space="0" w:color="000000"/>
+              </w:pBdr>
+              <w:spacing w:after="100" w:before="100" w:line="240"/>
+              <w:ind w:left="100" w:right="100" w:firstLine="0" w:firstLineChars="0"/>
+            </w:pPr>
+            <w:r xmlns:w="http://schemas.openxmlformats.org/wordprocessingml/2006/main" xmlns:wp="http://schemas.openxmlformats.org/drawingml/2006/wordprocessingDrawing" xmlns:r="http://schemas.openxmlformats.org/officeDocument/2006/relationships" xmlns:w14="http://schemas.microsoft.com/office/word/2010/wordml">
+              <w:rPr>
+                <w:rFonts w:ascii="Arial" w:hAnsi="Arial" w:eastAsia="Arial" w:cs="Arial"/>
+                <w:i w:val="false"/>
+                <w:b w:val="false"/>
+                <w:u w:val="none"/>
+                <w:sz w:val="20"/>
+                <w:szCs w:val="20"/>
                 <w:color w:val="000000"/>
               </w:rPr>
               <w:t xml:space="preserve">0</w:t>
@@ -3226,8 +3270,8 @@
                 <w:i w:val="false"/>
                 <w:b w:val="false"/>
                 <w:u w:val="none"/>
-                <w:sz w:val="12"/>
-                <w:szCs w:val="12"/>
+                <w:sz w:val="20"/>
+                <w:szCs w:val="20"/>
                 <w:color w:val="000000"/>
               </w:rPr>
               <w:t xml:space="preserve">1</w:t>
@@ -3270,52 +3314,8 @@
                 <w:i w:val="false"/>
                 <w:b w:val="false"/>
                 <w:u w:val="none"/>
-                <w:sz w:val="12"/>
-                <w:szCs w:val="12"/>
-                <w:color w:val="000000"/>
-              </w:rPr>
-              <w:t xml:space="preserve">1</w:t>
-            </w:r>
-          </w:p>
-        </w:tc>
-        <w:tc>
-          <w:tcPr>
-            <w:tcBorders>
-              <w:bottom w:val="single" w:sz="8" w:space="0" w:color="000000"/>
-              <w:top w:val="single" w:sz="8" w:space="0" w:color="000000"/>
-              <w:left w:val="single" w:sz="8" w:space="0" w:color="000000"/>
-              <w:right w:val="single" w:sz="8" w:space="0" w:color="000000"/>
-            </w:tcBorders>
-            <w:shd w:val="clear" w:color="auto" w:fill="FFFFFF"/>
-            <w:tcMar>
-              <w:top w:w="0" w:type="dxa"/>
-              <w:bottom w:w="0" w:type="dxa"/>
-              <w:left w:w="0" w:type="dxa"/>
-              <w:right w:w="0" w:type="dxa"/>
-            </w:tcMar>
-            <w:vAlign w:val="center"/>
-          </w:tcPr>
-          <w:p>
-            <w:pPr>
-              <w:pStyle w:val="Normal"/>
-              <w:jc w:val="center"/>
-              <w:pBdr>
-                <w:bottom w:val="none" w:sz="0" w:space="0" w:color="000000"/>
-                <w:top w:val="none" w:sz="0" w:space="0" w:color="000000"/>
-                <w:left w:val="none" w:sz="0" w:space="0" w:color="000000"/>
-                <w:right w:val="none" w:sz="0" w:space="0" w:color="000000"/>
-              </w:pBdr>
-              <w:spacing w:after="100" w:before="100" w:line="240"/>
-              <w:ind w:left="100" w:right="100" w:firstLine="0" w:firstLineChars="0"/>
-            </w:pPr>
-            <w:r xmlns:w="http://schemas.openxmlformats.org/wordprocessingml/2006/main" xmlns:wp="http://schemas.openxmlformats.org/drawingml/2006/wordprocessingDrawing" xmlns:r="http://schemas.openxmlformats.org/officeDocument/2006/relationships" xmlns:w14="http://schemas.microsoft.com/office/word/2010/wordml">
-              <w:rPr>
-                <w:rFonts w:ascii="Arial" w:hAnsi="Arial" w:eastAsia="Arial" w:cs="Arial"/>
-                <w:i w:val="false"/>
-                <w:b w:val="false"/>
-                <w:u w:val="none"/>
-                <w:sz w:val="12"/>
-                <w:szCs w:val="12"/>
+                <w:sz w:val="20"/>
+                <w:szCs w:val="20"/>
                 <w:color w:val="000000"/>
               </w:rPr>
               <w:t xml:space="preserve">4.0</w:t>
@@ -3325,7 +3325,7 @@
       </w:tr>
       <w:tr>
         <w:trPr>
-          <w:trHeight w:val="378" w:hRule="auto"/>
+          <w:trHeight w:val="415" w:hRule="auto"/>
         </w:trPr>
         body 4
         <w:tc>
@@ -3364,11 +3364,11 @@
                 <w:i w:val="false"/>
                 <w:b w:val="false"/>
                 <w:u w:val="none"/>
-                <w:sz w:val="12"/>
-                <w:szCs w:val="12"/>
-                <w:color w:val="000000"/>
-              </w:rPr>
-              <w:t xml:space="preserve">Desempeño del administrador en atención y soporte a usuarios</w:t>
+                <w:sz w:val="20"/>
+                <w:szCs w:val="20"/>
+                <w:color w:val="000000"/>
+              </w:rPr>
+              <w:t xml:space="preserve">Efectividad en comunicación</w:t>
             </w:r>
           </w:p>
         </w:tc>
@@ -3408,8 +3408,8 @@
                 <w:i w:val="false"/>
                 <w:b w:val="false"/>
                 <w:u w:val="none"/>
-                <w:sz w:val="12"/>
-                <w:szCs w:val="12"/>
+                <w:sz w:val="20"/>
+                <w:szCs w:val="20"/>
                 <w:color w:val="000000"/>
               </w:rPr>
               <w:t xml:space="preserve">4</w:t>
@@ -3452,8 +3452,8 @@
                 <w:i w:val="false"/>
                 <w:b w:val="false"/>
                 <w:u w:val="none"/>
-                <w:sz w:val="12"/>
-                <w:szCs w:val="12"/>
+                <w:sz w:val="20"/>
+                <w:szCs w:val="20"/>
                 <w:color w:val="000000"/>
               </w:rPr>
               <w:t xml:space="preserve">2</w:t>
@@ -3496,8 +3496,8 @@
                 <w:i w:val="false"/>
                 <w:b w:val="false"/>
                 <w:u w:val="none"/>
-                <w:sz w:val="12"/>
-                <w:szCs w:val="12"/>
+                <w:sz w:val="20"/>
+                <w:szCs w:val="20"/>
                 <w:color w:val="000000"/>
               </w:rPr>
               <w:t xml:space="preserve">0</w:t>
@@ -3540,8 +3540,8 @@
                 <w:i w:val="false"/>
                 <w:b w:val="false"/>
                 <w:u w:val="none"/>
-                <w:sz w:val="12"/>
-                <w:szCs w:val="12"/>
+                <w:sz w:val="20"/>
+                <w:szCs w:val="20"/>
                 <w:color w:val="000000"/>
               </w:rPr>
               <w:t xml:space="preserve">1</w:t>
@@ -3584,8 +3584,8 @@
                 <w:i w:val="false"/>
                 <w:b w:val="false"/>
                 <w:u w:val="none"/>
-                <w:sz w:val="12"/>
-                <w:szCs w:val="12"/>
+                <w:sz w:val="20"/>
+                <w:szCs w:val="20"/>
                 <w:color w:val="000000"/>
               </w:rPr>
               <w:t xml:space="preserve">0</w:t>
@@ -3628,18 +3628,18 @@
                 <w:i w:val="false"/>
                 <w:b w:val="false"/>
                 <w:u w:val="none"/>
-                <w:sz w:val="12"/>
-                <w:szCs w:val="12"/>
-                <w:color w:val="000000"/>
-              </w:rPr>
-              <w:t xml:space="preserve">4.3</w:t>
+                <w:sz w:val="20"/>
+                <w:szCs w:val="20"/>
+                <w:color w:val="000000"/>
+              </w:rPr>
+              <w:t xml:space="preserve">4.4</w:t>
             </w:r>
           </w:p>
         </w:tc>
       </w:tr>
       <w:tr>
         <w:trPr>
-          <w:trHeight w:val="378" w:hRule="auto"/>
+          <w:trHeight w:val="454" w:hRule="auto"/>
         </w:trPr>
         body 5
         <w:tc>
@@ -3678,11 +3678,11 @@
                 <w:i w:val="false"/>
                 <w:b w:val="false"/>
                 <w:u w:val="none"/>
-                <w:sz w:val="12"/>
-                <w:szCs w:val="12"/>
-                <w:color w:val="000000"/>
-              </w:rPr>
-              <w:t xml:space="preserve">Efectividad en la comunicación con los usuarios de la sala de cómputo</w:t>
+                <w:sz w:val="20"/>
+                <w:szCs w:val="20"/>
+                <w:color w:val="000000"/>
+              </w:rPr>
+              <w:t xml:space="preserve">Eficiencia en gestión de recursos</w:t>
             </w:r>
           </w:p>
         </w:tc>
@@ -3722,11 +3722,11 @@
                 <w:i w:val="false"/>
                 <w:b w:val="false"/>
                 <w:u w:val="none"/>
-                <w:sz w:val="12"/>
-                <w:szCs w:val="12"/>
-                <w:color w:val="000000"/>
-              </w:rPr>
-              <w:t xml:space="preserve">4</w:t>
+                <w:sz w:val="20"/>
+                <w:szCs w:val="20"/>
+                <w:color w:val="000000"/>
+              </w:rPr>
+              <w:t xml:space="preserve">5</w:t>
             </w:r>
           </w:p>
         </w:tc>
@@ -3766,11 +3766,11 @@
                 <w:i w:val="false"/>
                 <w:b w:val="false"/>
                 <w:u w:val="none"/>
-                <w:sz w:val="12"/>
-                <w:szCs w:val="12"/>
-                <w:color w:val="000000"/>
-              </w:rPr>
-              <w:t xml:space="preserve">2</w:t>
+                <w:sz w:val="20"/>
+                <w:szCs w:val="20"/>
+                <w:color w:val="000000"/>
+              </w:rPr>
+              <w:t xml:space="preserve">1</w:t>
             </w:r>
           </w:p>
         </w:tc>
@@ -3810,8 +3810,8 @@
                 <w:i w:val="false"/>
                 <w:b w:val="false"/>
                 <w:u w:val="none"/>
-                <w:sz w:val="12"/>
-                <w:szCs w:val="12"/>
+                <w:sz w:val="20"/>
+                <w:szCs w:val="20"/>
                 <w:color w:val="000000"/>
               </w:rPr>
               <w:t xml:space="preserve">1</w:t>
@@ -3854,8 +3854,8 @@
                 <w:i w:val="false"/>
                 <w:b w:val="false"/>
                 <w:u w:val="none"/>
-                <w:sz w:val="12"/>
-                <w:szCs w:val="12"/>
+                <w:sz w:val="20"/>
+                <w:szCs w:val="20"/>
                 <w:color w:val="000000"/>
               </w:rPr>
               <w:t xml:space="preserve">0</w:t>
@@ -3898,8 +3898,8 @@
                 <w:i w:val="false"/>
                 <w:b w:val="false"/>
                 <w:u w:val="none"/>
-                <w:sz w:val="12"/>
-                <w:szCs w:val="12"/>
+                <w:sz w:val="20"/>
+                <w:szCs w:val="20"/>
                 <w:color w:val="000000"/>
               </w:rPr>
               <w:t xml:space="preserve">0</w:t>
@@ -3942,8 +3942,8 @@
                 <w:i w:val="false"/>
                 <w:b w:val="false"/>
                 <w:u w:val="none"/>
-                <w:sz w:val="12"/>
-                <w:szCs w:val="12"/>
+                <w:sz w:val="20"/>
+                <w:szCs w:val="20"/>
                 <w:color w:val="000000"/>
               </w:rPr>
               <w:t xml:space="preserve">4.4</w:t>
@@ -3953,7 +3953,7 @@
       </w:tr>
       <w:tr>
         <w:trPr>
-          <w:trHeight w:val="379" w:hRule="auto"/>
+          <w:trHeight w:val="452" w:hRule="auto"/>
         </w:trPr>
         body 6
         <w:tc>
@@ -3992,11 +3992,11 @@
                 <w:i w:val="false"/>
                 <w:b w:val="false"/>
                 <w:u w:val="none"/>
-                <w:sz w:val="12"/>
-                <w:szCs w:val="12"/>
-                <w:color w:val="000000"/>
-              </w:rPr>
-              <w:t xml:space="preserve">Efectividad en mantener la seguridad de la información e integridad de los sistemas</w:t>
+                <w:sz w:val="20"/>
+                <w:szCs w:val="20"/>
+                <w:color w:val="000000"/>
+              </w:rPr>
+              <w:t xml:space="preserve">Proactividad en mejoras</w:t>
             </w:r>
           </w:p>
         </w:tc>
@@ -4036,11 +4036,11 @@
                 <w:i w:val="false"/>
                 <w:b w:val="false"/>
                 <w:u w:val="none"/>
-                <w:sz w:val="12"/>
-                <w:szCs w:val="12"/>
-                <w:color w:val="000000"/>
-              </w:rPr>
-              <w:t xml:space="preserve">5</w:t>
+                <w:sz w:val="20"/>
+                <w:szCs w:val="20"/>
+                <w:color w:val="000000"/>
+              </w:rPr>
+              <w:t xml:space="preserve">4</w:t>
             </w:r>
           </w:p>
         </w:tc>
@@ -4080,8 +4080,8 @@
                 <w:i w:val="false"/>
                 <w:b w:val="false"/>
                 <w:u w:val="none"/>
-                <w:sz w:val="12"/>
-                <w:szCs w:val="12"/>
+                <w:sz w:val="20"/>
+                <w:szCs w:val="20"/>
                 <w:color w:val="000000"/>
               </w:rPr>
               <w:t xml:space="preserve">1</w:t>
@@ -4124,8 +4124,96 @@
                 <w:i w:val="false"/>
                 <w:b w:val="false"/>
                 <w:u w:val="none"/>
-                <w:sz w:val="12"/>
-                <w:szCs w:val="12"/>
+                <w:sz w:val="20"/>
+                <w:szCs w:val="20"/>
+                <w:color w:val="000000"/>
+              </w:rPr>
+              <w:t xml:space="preserve">1</w:t>
+            </w:r>
+          </w:p>
+        </w:tc>
+        <w:tc>
+          <w:tcPr>
+            <w:tcBorders>
+              <w:bottom w:val="single" w:sz="8" w:space="0" w:color="000000"/>
+              <w:top w:val="single" w:sz="8" w:space="0" w:color="000000"/>
+              <w:left w:val="single" w:sz="8" w:space="0" w:color="000000"/>
+              <w:right w:val="single" w:sz="8" w:space="0" w:color="000000"/>
+            </w:tcBorders>
+            <w:shd w:val="clear" w:color="auto" w:fill="FFFFFF"/>
+            <w:tcMar>
+              <w:top w:w="0" w:type="dxa"/>
+              <w:bottom w:w="0" w:type="dxa"/>
+              <w:left w:w="0" w:type="dxa"/>
+              <w:right w:w="0" w:type="dxa"/>
+            </w:tcMar>
+            <w:vAlign w:val="center"/>
+          </w:tcPr>
+          <w:p>
+            <w:pPr>
+              <w:pStyle w:val="Normal"/>
+              <w:jc w:val="center"/>
+              <w:pBdr>
+                <w:bottom w:val="none" w:sz="0" w:space="0" w:color="000000"/>
+                <w:top w:val="none" w:sz="0" w:space="0" w:color="000000"/>
+                <w:left w:val="none" w:sz="0" w:space="0" w:color="000000"/>
+                <w:right w:val="none" w:sz="0" w:space="0" w:color="000000"/>
+              </w:pBdr>
+              <w:spacing w:after="100" w:before="100" w:line="240"/>
+              <w:ind w:left="100" w:right="100" w:firstLine="0" w:firstLineChars="0"/>
+            </w:pPr>
+            <w:r xmlns:w="http://schemas.openxmlformats.org/wordprocessingml/2006/main" xmlns:wp="http://schemas.openxmlformats.org/drawingml/2006/wordprocessingDrawing" xmlns:r="http://schemas.openxmlformats.org/officeDocument/2006/relationships" xmlns:w14="http://schemas.microsoft.com/office/word/2010/wordml">
+              <w:rPr>
+                <w:rFonts w:ascii="Arial" w:hAnsi="Arial" w:eastAsia="Arial" w:cs="Arial"/>
+                <w:i w:val="false"/>
+                <w:b w:val="false"/>
+                <w:u w:val="none"/>
+                <w:sz w:val="20"/>
+                <w:szCs w:val="20"/>
+                <w:color w:val="000000"/>
+              </w:rPr>
+              <w:t xml:space="preserve">1</w:t>
+            </w:r>
+          </w:p>
+        </w:tc>
+        <w:tc>
+          <w:tcPr>
+            <w:tcBorders>
+              <w:bottom w:val="single" w:sz="8" w:space="0" w:color="000000"/>
+              <w:top w:val="single" w:sz="8" w:space="0" w:color="000000"/>
+              <w:left w:val="single" w:sz="8" w:space="0" w:color="000000"/>
+              <w:right w:val="single" w:sz="8" w:space="0" w:color="000000"/>
+            </w:tcBorders>
+            <w:shd w:val="clear" w:color="auto" w:fill="FFFFFF"/>
+            <w:tcMar>
+              <w:top w:w="0" w:type="dxa"/>
+              <w:bottom w:w="0" w:type="dxa"/>
+              <w:left w:w="0" w:type="dxa"/>
+              <w:right w:w="0" w:type="dxa"/>
+            </w:tcMar>
+            <w:vAlign w:val="center"/>
+          </w:tcPr>
+          <w:p>
+            <w:pPr>
+              <w:pStyle w:val="Normal"/>
+              <w:jc w:val="center"/>
+              <w:pBdr>
+                <w:bottom w:val="none" w:sz="0" w:space="0" w:color="000000"/>
+                <w:top w:val="none" w:sz="0" w:space="0" w:color="000000"/>
+                <w:left w:val="none" w:sz="0" w:space="0" w:color="000000"/>
+                <w:right w:val="none" w:sz="0" w:space="0" w:color="000000"/>
+              </w:pBdr>
+              <w:spacing w:after="100" w:before="100" w:line="240"/>
+              <w:ind w:left="100" w:right="100" w:firstLine="0" w:firstLineChars="0"/>
+            </w:pPr>
+            <w:r xmlns:w="http://schemas.openxmlformats.org/wordprocessingml/2006/main" xmlns:wp="http://schemas.openxmlformats.org/drawingml/2006/wordprocessingDrawing" xmlns:r="http://schemas.openxmlformats.org/officeDocument/2006/relationships" xmlns:w14="http://schemas.microsoft.com/office/word/2010/wordml">
+              <w:rPr>
+                <w:rFonts w:ascii="Arial" w:hAnsi="Arial" w:eastAsia="Arial" w:cs="Arial"/>
+                <w:i w:val="false"/>
+                <w:b w:val="false"/>
+                <w:u w:val="none"/>
+                <w:sz w:val="20"/>
+                <w:szCs w:val="20"/>
                 <w:color w:val="000000"/>
               </w:rPr>
               <w:t xml:space="preserve">0</w:t>
@@ -4168,106 +4256,18 @@
                 <w:i w:val="false"/>
                 <w:b w:val="false"/>
                 <w:u w:val="none"/>
-                <w:sz w:val="12"/>
-                <w:szCs w:val="12"/>
-                <w:color w:val="000000"/>
-              </w:rPr>
-              <w:t xml:space="preserve">1</w:t>
-            </w:r>
-          </w:p>
-        </w:tc>
-        <w:tc>
-          <w:tcPr>
-            <w:tcBorders>
-              <w:bottom w:val="single" w:sz="8" w:space="0" w:color="000000"/>
-              <w:top w:val="single" w:sz="8" w:space="0" w:color="000000"/>
-              <w:left w:val="single" w:sz="8" w:space="0" w:color="000000"/>
-              <w:right w:val="single" w:sz="8" w:space="0" w:color="000000"/>
-            </w:tcBorders>
-            <w:shd w:val="clear" w:color="auto" w:fill="FFFFFF"/>
-            <w:tcMar>
-              <w:top w:w="0" w:type="dxa"/>
-              <w:bottom w:w="0" w:type="dxa"/>
-              <w:left w:w="0" w:type="dxa"/>
-              <w:right w:w="0" w:type="dxa"/>
-            </w:tcMar>
-            <w:vAlign w:val="center"/>
-          </w:tcPr>
-          <w:p>
-            <w:pPr>
-              <w:pStyle w:val="Normal"/>
-              <w:jc w:val="center"/>
-              <w:pBdr>
-                <w:bottom w:val="none" w:sz="0" w:space="0" w:color="000000"/>
-                <w:top w:val="none" w:sz="0" w:space="0" w:color="000000"/>
-                <w:left w:val="none" w:sz="0" w:space="0" w:color="000000"/>
-                <w:right w:val="none" w:sz="0" w:space="0" w:color="000000"/>
-              </w:pBdr>
-              <w:spacing w:after="100" w:before="100" w:line="240"/>
-              <w:ind w:left="100" w:right="100" w:firstLine="0" w:firstLineChars="0"/>
-            </w:pPr>
-            <w:r xmlns:w="http://schemas.openxmlformats.org/wordprocessingml/2006/main" xmlns:wp="http://schemas.openxmlformats.org/drawingml/2006/wordprocessingDrawing" xmlns:r="http://schemas.openxmlformats.org/officeDocument/2006/relationships" xmlns:w14="http://schemas.microsoft.com/office/word/2010/wordml">
-              <w:rPr>
-                <w:rFonts w:ascii="Arial" w:hAnsi="Arial" w:eastAsia="Arial" w:cs="Arial"/>
-                <w:i w:val="false"/>
-                <w:b w:val="false"/>
-                <w:u w:val="none"/>
-                <w:sz w:val="12"/>
-                <w:szCs w:val="12"/>
-                <w:color w:val="000000"/>
-              </w:rPr>
-              <w:t xml:space="preserve">0</w:t>
-            </w:r>
-          </w:p>
-        </w:tc>
-        <w:tc>
-          <w:tcPr>
-            <w:tcBorders>
-              <w:bottom w:val="single" w:sz="8" w:space="0" w:color="000000"/>
-              <w:top w:val="single" w:sz="8" w:space="0" w:color="000000"/>
-              <w:left w:val="single" w:sz="8" w:space="0" w:color="000000"/>
-              <w:right w:val="single" w:sz="8" w:space="0" w:color="000000"/>
-            </w:tcBorders>
-            <w:shd w:val="clear" w:color="auto" w:fill="FFFFFF"/>
-            <w:tcMar>
-              <w:top w:w="0" w:type="dxa"/>
-              <w:bottom w:w="0" w:type="dxa"/>
-              <w:left w:w="0" w:type="dxa"/>
-              <w:right w:w="0" w:type="dxa"/>
-            </w:tcMar>
-            <w:vAlign w:val="center"/>
-          </w:tcPr>
-          <w:p>
-            <w:pPr>
-              <w:pStyle w:val="Normal"/>
-              <w:jc w:val="center"/>
-              <w:pBdr>
-                <w:bottom w:val="none" w:sz="0" w:space="0" w:color="000000"/>
-                <w:top w:val="none" w:sz="0" w:space="0" w:color="000000"/>
-                <w:left w:val="none" w:sz="0" w:space="0" w:color="000000"/>
-                <w:right w:val="none" w:sz="0" w:space="0" w:color="000000"/>
-              </w:pBdr>
-              <w:spacing w:after="100" w:before="100" w:line="240"/>
-              <w:ind w:left="100" w:right="100" w:firstLine="0" w:firstLineChars="0"/>
-            </w:pPr>
-            <w:r xmlns:w="http://schemas.openxmlformats.org/wordprocessingml/2006/main" xmlns:wp="http://schemas.openxmlformats.org/drawingml/2006/wordprocessingDrawing" xmlns:r="http://schemas.openxmlformats.org/officeDocument/2006/relationships" xmlns:w14="http://schemas.microsoft.com/office/word/2010/wordml">
-              <w:rPr>
-                <w:rFonts w:ascii="Arial" w:hAnsi="Arial" w:eastAsia="Arial" w:cs="Arial"/>
-                <w:i w:val="false"/>
-                <w:b w:val="false"/>
-                <w:u w:val="none"/>
-                <w:sz w:val="12"/>
-                <w:szCs w:val="12"/>
-                <w:color w:val="000000"/>
-              </w:rPr>
-              <w:t xml:space="preserve">4.4</w:t>
+                <w:sz w:val="20"/>
+                <w:szCs w:val="20"/>
+                <w:color w:val="000000"/>
+              </w:rPr>
+              <w:t xml:space="preserve">4.1</w:t>
             </w:r>
           </w:p>
         </w:tc>
       </w:tr>
       <w:tr>
         <w:trPr>
-          <w:trHeight w:val="379" w:hRule="auto"/>
+          <w:trHeight w:val="415" w:hRule="auto"/>
         </w:trPr>
         body 7
         <w:tc>
@@ -4306,11 +4306,11 @@
                 <w:i w:val="false"/>
                 <w:b w:val="false"/>
                 <w:u w:val="none"/>
-                <w:sz w:val="12"/>
-                <w:szCs w:val="12"/>
-                <w:color w:val="000000"/>
-              </w:rPr>
-              <w:t xml:space="preserve">Eficiencia operativa en la gestión de recursos y mantenimiento de equipos</w:t>
+                <w:sz w:val="20"/>
+                <w:szCs w:val="20"/>
+                <w:color w:val="000000"/>
+              </w:rPr>
+              <w:t xml:space="preserve">Profesionalismo en interacción</w:t>
             </w:r>
           </w:p>
         </w:tc>
@@ -4350,11 +4350,11 @@
                 <w:i w:val="false"/>
                 <w:b w:val="false"/>
                 <w:u w:val="none"/>
-                <w:sz w:val="12"/>
-                <w:szCs w:val="12"/>
-                <w:color w:val="000000"/>
-              </w:rPr>
-              <w:t xml:space="preserve">5</w:t>
+                <w:sz w:val="20"/>
+                <w:szCs w:val="20"/>
+                <w:color w:val="000000"/>
+              </w:rPr>
+              <w:t xml:space="preserve">4</w:t>
             </w:r>
           </w:p>
         </w:tc>
@@ -4394,8 +4394,8 @@
                 <w:i w:val="false"/>
                 <w:b w:val="false"/>
                 <w:u w:val="none"/>
-                <w:sz w:val="12"/>
-                <w:szCs w:val="12"/>
+                <w:sz w:val="20"/>
+                <w:szCs w:val="20"/>
                 <w:color w:val="000000"/>
               </w:rPr>
               <w:t xml:space="preserve">1</w:t>
@@ -4438,8 +4438,8 @@
                 <w:i w:val="false"/>
                 <w:b w:val="false"/>
                 <w:u w:val="none"/>
-                <w:sz w:val="12"/>
-                <w:szCs w:val="12"/>
+                <w:sz w:val="20"/>
+                <w:szCs w:val="20"/>
                 <w:color w:val="000000"/>
               </w:rPr>
               <w:t xml:space="preserve">0</w:t>
@@ -4482,11 +4482,11 @@
                 <w:i w:val="false"/>
                 <w:b w:val="false"/>
                 <w:u w:val="none"/>
-                <w:sz w:val="12"/>
-                <w:szCs w:val="12"/>
-                <w:color w:val="000000"/>
-              </w:rPr>
-              <w:t xml:space="preserve">1</w:t>
+                <w:sz w:val="20"/>
+                <w:szCs w:val="20"/>
+                <w:color w:val="000000"/>
+              </w:rPr>
+              <w:t xml:space="preserve">2</w:t>
             </w:r>
           </w:p>
         </w:tc>
@@ -4526,8 +4526,8 @@
                 <w:i w:val="false"/>
                 <w:b w:val="false"/>
                 <w:u w:val="none"/>
-                <w:sz w:val="12"/>
-                <w:szCs w:val="12"/>
+                <w:sz w:val="20"/>
+                <w:szCs w:val="20"/>
                 <w:color w:val="000000"/>
               </w:rPr>
               <w:t xml:space="preserve">0</w:t>
@@ -4570,18 +4570,18 @@
                 <w:i w:val="false"/>
                 <w:b w:val="false"/>
                 <w:u w:val="none"/>
-                <w:sz w:val="12"/>
-                <w:szCs w:val="12"/>
-                <w:color w:val="000000"/>
-              </w:rPr>
-              <w:t xml:space="preserve">4.4</w:t>
+                <w:sz w:val="20"/>
+                <w:szCs w:val="20"/>
+                <w:color w:val="000000"/>
+              </w:rPr>
+              <w:t xml:space="preserve">4.3</w:t>
             </w:r>
           </w:p>
         </w:tc>
       </w:tr>
       <w:tr>
         <w:trPr>
-          <w:trHeight w:val="378" w:hRule="auto"/>
+          <w:trHeight w:val="450" w:hRule="auto"/>
         </w:trPr>
         body 8
         <w:tc>
@@ -4620,11 +4620,11 @@
                 <w:i w:val="false"/>
                 <w:b w:val="false"/>
                 <w:u w:val="none"/>
-                <w:sz w:val="12"/>
-                <w:szCs w:val="12"/>
-                <w:color w:val="000000"/>
-              </w:rPr>
-              <w:t xml:space="preserve">Habilidad para trabajar en equipo y colaborar en iniciativas tecnológicas</w:t>
+                <w:sz w:val="20"/>
+                <w:szCs w:val="20"/>
+                <w:color w:val="000000"/>
+              </w:rPr>
+              <w:t xml:space="preserve">Resolución de problemas técnicos</w:t>
             </w:r>
           </w:p>
         </w:tc>
@@ -4664,11 +4664,11 @@
                 <w:i w:val="false"/>
                 <w:b w:val="false"/>
                 <w:u w:val="none"/>
-                <w:sz w:val="12"/>
-                <w:szCs w:val="12"/>
-                <w:color w:val="000000"/>
-              </w:rPr>
-              <w:t xml:space="preserve">3</w:t>
+                <w:sz w:val="20"/>
+                <w:szCs w:val="20"/>
+                <w:color w:val="000000"/>
+              </w:rPr>
+              <w:t xml:space="preserve">4</w:t>
             </w:r>
           </w:p>
         </w:tc>
@@ -4708,11 +4708,11 @@
                 <w:i w:val="false"/>
                 <w:b w:val="false"/>
                 <w:u w:val="none"/>
-                <w:sz w:val="12"/>
-                <w:szCs w:val="12"/>
-                <w:color w:val="000000"/>
-              </w:rPr>
-              <w:t xml:space="preserve">3</w:t>
+                <w:sz w:val="20"/>
+                <w:szCs w:val="20"/>
+                <w:color w:val="000000"/>
+              </w:rPr>
+              <w:t xml:space="preserve">1</w:t>
             </w:r>
           </w:p>
         </w:tc>
@@ -4752,8 +4752,96 @@
                 <w:i w:val="false"/>
                 <w:b w:val="false"/>
                 <w:u w:val="none"/>
-                <w:sz w:val="12"/>
-                <w:szCs w:val="12"/>
+                <w:sz w:val="20"/>
+                <w:szCs w:val="20"/>
+                <w:color w:val="000000"/>
+              </w:rPr>
+              <w:t xml:space="preserve">1</w:t>
+            </w:r>
+          </w:p>
+        </w:tc>
+        <w:tc>
+          <w:tcPr>
+            <w:tcBorders>
+              <w:bottom w:val="single" w:sz="8" w:space="0" w:color="000000"/>
+              <w:top w:val="single" w:sz="8" w:space="0" w:color="000000"/>
+              <w:left w:val="single" w:sz="8" w:space="0" w:color="000000"/>
+              <w:right w:val="single" w:sz="8" w:space="0" w:color="000000"/>
+            </w:tcBorders>
+            <w:shd w:val="clear" w:color="auto" w:fill="FFFFFF"/>
+            <w:tcMar>
+              <w:top w:w="0" w:type="dxa"/>
+              <w:bottom w:w="0" w:type="dxa"/>
+              <w:left w:w="0" w:type="dxa"/>
+              <w:right w:w="0" w:type="dxa"/>
+            </w:tcMar>
+            <w:vAlign w:val="center"/>
+          </w:tcPr>
+          <w:p>
+            <w:pPr>
+              <w:pStyle w:val="Normal"/>
+              <w:jc w:val="center"/>
+              <w:pBdr>
+                <w:bottom w:val="none" w:sz="0" w:space="0" w:color="000000"/>
+                <w:top w:val="none" w:sz="0" w:space="0" w:color="000000"/>
+                <w:left w:val="none" w:sz="0" w:space="0" w:color="000000"/>
+                <w:right w:val="none" w:sz="0" w:space="0" w:color="000000"/>
+              </w:pBdr>
+              <w:spacing w:after="100" w:before="100" w:line="240"/>
+              <w:ind w:left="100" w:right="100" w:firstLine="0" w:firstLineChars="0"/>
+            </w:pPr>
+            <w:r xmlns:w="http://schemas.openxmlformats.org/wordprocessingml/2006/main" xmlns:wp="http://schemas.openxmlformats.org/drawingml/2006/wordprocessingDrawing" xmlns:r="http://schemas.openxmlformats.org/officeDocument/2006/relationships" xmlns:w14="http://schemas.microsoft.com/office/word/2010/wordml">
+              <w:rPr>
+                <w:rFonts w:ascii="Arial" w:hAnsi="Arial" w:eastAsia="Arial" w:cs="Arial"/>
+                <w:i w:val="false"/>
+                <w:b w:val="false"/>
+                <w:u w:val="none"/>
+                <w:sz w:val="20"/>
+                <w:szCs w:val="20"/>
+                <w:color w:val="000000"/>
+              </w:rPr>
+              <w:t xml:space="preserve">1</w:t>
+            </w:r>
+          </w:p>
+        </w:tc>
+        <w:tc>
+          <w:tcPr>
+            <w:tcBorders>
+              <w:bottom w:val="single" w:sz="8" w:space="0" w:color="000000"/>
+              <w:top w:val="single" w:sz="8" w:space="0" w:color="000000"/>
+              <w:left w:val="single" w:sz="8" w:space="0" w:color="000000"/>
+              <w:right w:val="single" w:sz="8" w:space="0" w:color="000000"/>
+            </w:tcBorders>
+            <w:shd w:val="clear" w:color="auto" w:fill="FFFFFF"/>
+            <w:tcMar>
+              <w:top w:w="0" w:type="dxa"/>
+              <w:bottom w:w="0" w:type="dxa"/>
+              <w:left w:w="0" w:type="dxa"/>
+              <w:right w:w="0" w:type="dxa"/>
+            </w:tcMar>
+            <w:vAlign w:val="center"/>
+          </w:tcPr>
+          <w:p>
+            <w:pPr>
+              <w:pStyle w:val="Normal"/>
+              <w:jc w:val="center"/>
+              <w:pBdr>
+                <w:bottom w:val="none" w:sz="0" w:space="0" w:color="000000"/>
+                <w:top w:val="none" w:sz="0" w:space="0" w:color="000000"/>
+                <w:left w:val="none" w:sz="0" w:space="0" w:color="000000"/>
+                <w:right w:val="none" w:sz="0" w:space="0" w:color="000000"/>
+              </w:pBdr>
+              <w:spacing w:after="100" w:before="100" w:line="240"/>
+              <w:ind w:left="100" w:right="100" w:firstLine="0" w:firstLineChars="0"/>
+            </w:pPr>
+            <w:r xmlns:w="http://schemas.openxmlformats.org/wordprocessingml/2006/main" xmlns:wp="http://schemas.openxmlformats.org/drawingml/2006/wordprocessingDrawing" xmlns:r="http://schemas.openxmlformats.org/officeDocument/2006/relationships" xmlns:w14="http://schemas.microsoft.com/office/word/2010/wordml">
+              <w:rPr>
+                <w:rFonts w:ascii="Arial" w:hAnsi="Arial" w:eastAsia="Arial" w:cs="Arial"/>
+                <w:i w:val="false"/>
+                <w:b w:val="false"/>
+                <w:u w:val="none"/>
+                <w:sz w:val="20"/>
+                <w:szCs w:val="20"/>
                 <w:color w:val="000000"/>
               </w:rPr>
               <w:t xml:space="preserve">0</w:t>
@@ -4796,96 +4884,8 @@
                 <w:i w:val="false"/>
                 <w:b w:val="false"/>
                 <w:u w:val="none"/>
-                <w:sz w:val="12"/>
-                <w:szCs w:val="12"/>
-                <w:color w:val="000000"/>
-              </w:rPr>
-              <w:t xml:space="preserve">1</w:t>
-            </w:r>
-          </w:p>
-        </w:tc>
-        <w:tc>
-          <w:tcPr>
-            <w:tcBorders>
-              <w:bottom w:val="single" w:sz="8" w:space="0" w:color="000000"/>
-              <w:top w:val="single" w:sz="8" w:space="0" w:color="000000"/>
-              <w:left w:val="single" w:sz="8" w:space="0" w:color="000000"/>
-              <w:right w:val="single" w:sz="8" w:space="0" w:color="000000"/>
-            </w:tcBorders>
-            <w:shd w:val="clear" w:color="auto" w:fill="FFFFFF"/>
-            <w:tcMar>
-              <w:top w:w="0" w:type="dxa"/>
-              <w:bottom w:w="0" w:type="dxa"/>
-              <w:left w:w="0" w:type="dxa"/>
-              <w:right w:w="0" w:type="dxa"/>
-            </w:tcMar>
-            <w:vAlign w:val="center"/>
-          </w:tcPr>
-          <w:p>
-            <w:pPr>
-              <w:pStyle w:val="Normal"/>
-              <w:jc w:val="center"/>
-              <w:pBdr>
-                <w:bottom w:val="none" w:sz="0" w:space="0" w:color="000000"/>
-                <w:top w:val="none" w:sz="0" w:space="0" w:color="000000"/>
-                <w:left w:val="none" w:sz="0" w:space="0" w:color="000000"/>
-                <w:right w:val="none" w:sz="0" w:space="0" w:color="000000"/>
-              </w:pBdr>
-              <w:spacing w:after="100" w:before="100" w:line="240"/>
-              <w:ind w:left="100" w:right="100" w:firstLine="0" w:firstLineChars="0"/>
-            </w:pPr>
-            <w:r xmlns:w="http://schemas.openxmlformats.org/wordprocessingml/2006/main" xmlns:wp="http://schemas.openxmlformats.org/drawingml/2006/wordprocessingDrawing" xmlns:r="http://schemas.openxmlformats.org/officeDocument/2006/relationships" xmlns:w14="http://schemas.microsoft.com/office/word/2010/wordml">
-              <w:rPr>
-                <w:rFonts w:ascii="Arial" w:hAnsi="Arial" w:eastAsia="Arial" w:cs="Arial"/>
-                <w:i w:val="false"/>
-                <w:b w:val="false"/>
-                <w:u w:val="none"/>
-                <w:sz w:val="12"/>
-                <w:szCs w:val="12"/>
-                <w:color w:val="000000"/>
-              </w:rPr>
-              <w:t xml:space="preserve">0</w:t>
-            </w:r>
-          </w:p>
-        </w:tc>
-        <w:tc>
-          <w:tcPr>
-            <w:tcBorders>
-              <w:bottom w:val="single" w:sz="8" w:space="0" w:color="000000"/>
-              <w:top w:val="single" w:sz="8" w:space="0" w:color="000000"/>
-              <w:left w:val="single" w:sz="8" w:space="0" w:color="000000"/>
-              <w:right w:val="single" w:sz="8" w:space="0" w:color="000000"/>
-            </w:tcBorders>
-            <w:shd w:val="clear" w:color="auto" w:fill="FFFFFF"/>
-            <w:tcMar>
-              <w:top w:w="0" w:type="dxa"/>
-              <w:bottom w:w="0" w:type="dxa"/>
-              <w:left w:w="0" w:type="dxa"/>
-              <w:right w:w="0" w:type="dxa"/>
-            </w:tcMar>
-            <w:vAlign w:val="center"/>
-          </w:tcPr>
-          <w:p>
-            <w:pPr>
-              <w:pStyle w:val="Normal"/>
-              <w:jc w:val="center"/>
-              <w:pBdr>
-                <w:bottom w:val="none" w:sz="0" w:space="0" w:color="000000"/>
-                <w:top w:val="none" w:sz="0" w:space="0" w:color="000000"/>
-                <w:left w:val="none" w:sz="0" w:space="0" w:color="000000"/>
-                <w:right w:val="none" w:sz="0" w:space="0" w:color="000000"/>
-              </w:pBdr>
-              <w:spacing w:after="100" w:before="100" w:line="240"/>
-              <w:ind w:left="100" w:right="100" w:firstLine="0" w:firstLineChars="0"/>
-            </w:pPr>
-            <w:r xmlns:w="http://schemas.openxmlformats.org/wordprocessingml/2006/main" xmlns:wp="http://schemas.openxmlformats.org/drawingml/2006/wordprocessingDrawing" xmlns:r="http://schemas.openxmlformats.org/officeDocument/2006/relationships" xmlns:w14="http://schemas.microsoft.com/office/word/2010/wordml">
-              <w:rPr>
-                <w:rFonts w:ascii="Arial" w:hAnsi="Arial" w:eastAsia="Arial" w:cs="Arial"/>
-                <w:i w:val="false"/>
-                <w:b w:val="false"/>
-                <w:u w:val="none"/>
-                <w:sz w:val="12"/>
-                <w:szCs w:val="12"/>
+                <w:sz w:val="20"/>
+                <w:szCs w:val="20"/>
                 <w:color w:val="000000"/>
               </w:rPr>
               <w:t xml:space="preserve">4.1</w:t>
@@ -4895,7 +4895,7 @@
       </w:tr>
       <w:tr>
         <w:trPr>
-          <w:trHeight w:val="379" w:hRule="auto"/>
+          <w:trHeight w:val="454" w:hRule="auto"/>
         </w:trPr>
         body 9
         <w:tc>
@@ -4934,11 +4934,11 @@
                 <w:i w:val="false"/>
                 <w:b w:val="false"/>
                 <w:u w:val="none"/>
-                <w:sz w:val="12"/>
-                <w:szCs w:val="12"/>
-                <w:color w:val="000000"/>
-              </w:rPr>
-              <w:t xml:space="preserve">Proactividad del administrador en la identificación y aplicación de mejoras</w:t>
+                <w:sz w:val="20"/>
+                <w:szCs w:val="20"/>
+                <w:color w:val="000000"/>
+              </w:rPr>
+              <w:t xml:space="preserve">Seguridad de la información</w:t>
             </w:r>
           </w:p>
         </w:tc>
@@ -4978,11 +4978,11 @@
                 <w:i w:val="false"/>
                 <w:b w:val="false"/>
                 <w:u w:val="none"/>
-                <w:sz w:val="12"/>
-                <w:szCs w:val="12"/>
-                <w:color w:val="000000"/>
-              </w:rPr>
-              <w:t xml:space="preserve">4</w:t>
+                <w:sz w:val="20"/>
+                <w:szCs w:val="20"/>
+                <w:color w:val="000000"/>
+              </w:rPr>
+              <w:t xml:space="preserve">5</w:t>
             </w:r>
           </w:p>
         </w:tc>
@@ -5022,8 +5022,8 @@
                 <w:i w:val="false"/>
                 <w:b w:val="false"/>
                 <w:u w:val="none"/>
-                <w:sz w:val="12"/>
-                <w:szCs w:val="12"/>
+                <w:sz w:val="20"/>
+                <w:szCs w:val="20"/>
                 <w:color w:val="000000"/>
               </w:rPr>
               <w:t xml:space="preserve">1</w:t>
@@ -5066,8 +5066,8 @@
                 <w:i w:val="false"/>
                 <w:b w:val="false"/>
                 <w:u w:val="none"/>
-                <w:sz w:val="12"/>
-                <w:szCs w:val="12"/>
+                <w:sz w:val="20"/>
+                <w:szCs w:val="20"/>
                 <w:color w:val="000000"/>
               </w:rPr>
               <w:t xml:space="preserve">1</w:t>
@@ -5110,11 +5110,11 @@
                 <w:i w:val="false"/>
                 <w:b w:val="false"/>
                 <w:u w:val="none"/>
-                <w:sz w:val="12"/>
-                <w:szCs w:val="12"/>
-                <w:color w:val="000000"/>
-              </w:rPr>
-              <w:t xml:space="preserve">1</w:t>
+                <w:sz w:val="20"/>
+                <w:szCs w:val="20"/>
+                <w:color w:val="000000"/>
+              </w:rPr>
+              <w:t xml:space="preserve">0</w:t>
             </w:r>
           </w:p>
         </w:tc>
@@ -5154,8 +5154,8 @@
                 <w:i w:val="false"/>
                 <w:b w:val="false"/>
                 <w:u w:val="none"/>
-                <w:sz w:val="12"/>
-                <w:szCs w:val="12"/>
+                <w:sz w:val="20"/>
+                <w:szCs w:val="20"/>
                 <w:color w:val="000000"/>
               </w:rPr>
               <w:t xml:space="preserve">0</w:t>
@@ -5198,18 +5198,18 @@
                 <w:i w:val="false"/>
                 <w:b w:val="false"/>
                 <w:u w:val="none"/>
-                <w:sz w:val="12"/>
-                <w:szCs w:val="12"/>
-                <w:color w:val="000000"/>
-              </w:rPr>
-              <w:t xml:space="preserve">4.1</w:t>
+                <w:sz w:val="20"/>
+                <w:szCs w:val="20"/>
+                <w:color w:val="000000"/>
+              </w:rPr>
+              <w:t xml:space="preserve">4.4</w:t>
             </w:r>
           </w:p>
         </w:tc>
       </w:tr>
       <w:tr>
         <w:trPr>
-          <w:trHeight w:val="379" w:hRule="auto"/>
+          <w:trHeight w:val="454" w:hRule="auto"/>
         </w:trPr>
         body10
         <w:tc>
@@ -5248,11 +5248,11 @@
                 <w:i w:val="false"/>
                 <w:b w:val="false"/>
                 <w:u w:val="none"/>
-                <w:sz w:val="12"/>
-                <w:szCs w:val="12"/>
-                <w:color w:val="000000"/>
-              </w:rPr>
-              <w:t xml:space="preserve">Profesionalismo del administrador en interacción con estudiantes y personal académico</w:t>
+                <w:sz w:val="20"/>
+                <w:szCs w:val="20"/>
+                <w:color w:val="000000"/>
+              </w:rPr>
+              <w:t xml:space="preserve">Trabajo en equipo y colaboración</w:t>
             </w:r>
           </w:p>
         </w:tc>
@@ -5292,11 +5292,11 @@
                 <w:i w:val="false"/>
                 <w:b w:val="false"/>
                 <w:u w:val="none"/>
-                <w:sz w:val="12"/>
-                <w:szCs w:val="12"/>
-                <w:color w:val="000000"/>
-              </w:rPr>
-              <w:t xml:space="preserve">4</w:t>
+                <w:sz w:val="20"/>
+                <w:szCs w:val="20"/>
+                <w:color w:val="000000"/>
+              </w:rPr>
+              <w:t xml:space="preserve">3</w:t>
             </w:r>
           </w:p>
         </w:tc>
@@ -5336,8 +5336,52 @@
                 <w:i w:val="false"/>
                 <w:b w:val="false"/>
                 <w:u w:val="none"/>
-                <w:sz w:val="12"/>
-                <w:szCs w:val="12"/>
+                <w:sz w:val="20"/>
+                <w:szCs w:val="20"/>
+                <w:color w:val="000000"/>
+              </w:rPr>
+              <w:t xml:space="preserve">3</w:t>
+            </w:r>
+          </w:p>
+        </w:tc>
+        <w:tc>
+          <w:tcPr>
+            <w:tcBorders>
+              <w:bottom w:val="single" w:sz="8" w:space="0" w:color="000000"/>
+              <w:top w:val="single" w:sz="8" w:space="0" w:color="000000"/>
+              <w:left w:val="single" w:sz="8" w:space="0" w:color="000000"/>
+              <w:right w:val="single" w:sz="8" w:space="0" w:color="000000"/>
+            </w:tcBorders>
+            <w:shd w:val="clear" w:color="auto" w:fill="FFFFFF"/>
+            <w:tcMar>
+              <w:top w:w="0" w:type="dxa"/>
+              <w:bottom w:w="0" w:type="dxa"/>
+              <w:left w:w="0" w:type="dxa"/>
+              <w:right w:w="0" w:type="dxa"/>
+            </w:tcMar>
+            <w:vAlign w:val="center"/>
+          </w:tcPr>
+          <w:p>
+            <w:pPr>
+              <w:pStyle w:val="Normal"/>
+              <w:jc w:val="center"/>
+              <w:pBdr>
+                <w:bottom w:val="none" w:sz="0" w:space="0" w:color="000000"/>
+                <w:top w:val="none" w:sz="0" w:space="0" w:color="000000"/>
+                <w:left w:val="none" w:sz="0" w:space="0" w:color="000000"/>
+                <w:right w:val="none" w:sz="0" w:space="0" w:color="000000"/>
+              </w:pBdr>
+              <w:spacing w:after="100" w:before="100" w:line="240"/>
+              <w:ind w:left="100" w:right="100" w:firstLine="0" w:firstLineChars="0"/>
+            </w:pPr>
+            <w:r xmlns:w="http://schemas.openxmlformats.org/wordprocessingml/2006/main" xmlns:wp="http://schemas.openxmlformats.org/drawingml/2006/wordprocessingDrawing" xmlns:r="http://schemas.openxmlformats.org/officeDocument/2006/relationships" xmlns:w14="http://schemas.microsoft.com/office/word/2010/wordml">
+              <w:rPr>
+                <w:rFonts w:ascii="Arial" w:hAnsi="Arial" w:eastAsia="Arial" w:cs="Arial"/>
+                <w:i w:val="false"/>
+                <w:b w:val="false"/>
+                <w:u w:val="none"/>
+                <w:sz w:val="20"/>
+                <w:szCs w:val="20"/>
                 <w:color w:val="000000"/>
               </w:rPr>
               <w:t xml:space="preserve">1</w:t>
@@ -5380,11 +5424,11 @@
                 <w:i w:val="false"/>
                 <w:b w:val="false"/>
                 <w:u w:val="none"/>
-                <w:sz w:val="12"/>
-                <w:szCs w:val="12"/>
-                <w:color w:val="000000"/>
-              </w:rPr>
-              <w:t xml:space="preserve">2</w:t>
+                <w:sz w:val="20"/>
+                <w:szCs w:val="20"/>
+                <w:color w:val="000000"/>
+              </w:rPr>
+              <w:t xml:space="preserve">0</w:t>
             </w:r>
           </w:p>
         </w:tc>
@@ -5424,8 +5468,8 @@
                 <w:i w:val="false"/>
                 <w:b w:val="false"/>
                 <w:u w:val="none"/>
-                <w:sz w:val="12"/>
-                <w:szCs w:val="12"/>
+                <w:sz w:val="20"/>
+                <w:szCs w:val="20"/>
                 <w:color w:val="000000"/>
               </w:rPr>
               <w:t xml:space="preserve">0</w:t>
@@ -5468,68 +5512,24 @@
                 <w:i w:val="false"/>
                 <w:b w:val="false"/>
                 <w:u w:val="none"/>
-                <w:sz w:val="12"/>
-                <w:szCs w:val="12"/>
-                <w:color w:val="000000"/>
-              </w:rPr>
-              <w:t xml:space="preserve">0</w:t>
-            </w:r>
-          </w:p>
-        </w:tc>
-        <w:tc>
-          <w:tcPr>
-            <w:tcBorders>
-              <w:bottom w:val="single" w:sz="8" w:space="0" w:color="000000"/>
-              <w:top w:val="single" w:sz="8" w:space="0" w:color="000000"/>
-              <w:left w:val="single" w:sz="8" w:space="0" w:color="000000"/>
-              <w:right w:val="single" w:sz="8" w:space="0" w:color="000000"/>
-            </w:tcBorders>
-            <w:shd w:val="clear" w:color="auto" w:fill="FFFFFF"/>
-            <w:tcMar>
-              <w:top w:w="0" w:type="dxa"/>
-              <w:bottom w:w="0" w:type="dxa"/>
-              <w:left w:w="0" w:type="dxa"/>
-              <w:right w:w="0" w:type="dxa"/>
-            </w:tcMar>
-            <w:vAlign w:val="center"/>
-          </w:tcPr>
-          <w:p>
-            <w:pPr>
-              <w:pStyle w:val="Normal"/>
-              <w:jc w:val="center"/>
-              <w:pBdr>
-                <w:bottom w:val="none" w:sz="0" w:space="0" w:color="000000"/>
-                <w:top w:val="none" w:sz="0" w:space="0" w:color="000000"/>
-                <w:left w:val="none" w:sz="0" w:space="0" w:color="000000"/>
-                <w:right w:val="none" w:sz="0" w:space="0" w:color="000000"/>
-              </w:pBdr>
-              <w:spacing w:after="100" w:before="100" w:line="240"/>
-              <w:ind w:left="100" w:right="100" w:firstLine="0" w:firstLineChars="0"/>
-            </w:pPr>
-            <w:r xmlns:w="http://schemas.openxmlformats.org/wordprocessingml/2006/main" xmlns:wp="http://schemas.openxmlformats.org/drawingml/2006/wordprocessingDrawing" xmlns:r="http://schemas.openxmlformats.org/officeDocument/2006/relationships" xmlns:w14="http://schemas.microsoft.com/office/word/2010/wordml">
-              <w:rPr>
-                <w:rFonts w:ascii="Arial" w:hAnsi="Arial" w:eastAsia="Arial" w:cs="Arial"/>
-                <w:i w:val="false"/>
-                <w:b w:val="false"/>
-                <w:u w:val="none"/>
-                <w:sz w:val="12"/>
-                <w:szCs w:val="12"/>
-                <w:color w:val="000000"/>
-              </w:rPr>
-              <w:t xml:space="preserve">4.3</w:t>
+                <w:sz w:val="20"/>
+                <w:szCs w:val="20"/>
+                <w:color w:val="000000"/>
+              </w:rPr>
+              <w:t xml:space="preserve">4.1</w:t>
             </w:r>
           </w:p>
         </w:tc>
       </w:tr>
     </w:tbl>
     <w:bookmarkEnd w:id="32"/>
-    <w:bookmarkStart w:id="36" w:name="gráfico-general"/>
+    <w:bookmarkStart w:id="36" w:name="gráfica-general"/>
     <w:p>
       <w:pPr>
         <w:pStyle w:val="Heading2"/>
       </w:pPr>
       <w:r>
-        <w:t xml:space="preserve">Gráfico general</w:t>
+        <w:t xml:space="preserve">Gráfica general</w:t>
       </w:r>
     </w:p>
     <w:p>
@@ -6081,7 +6081,7 @@
       </w:tr>
     </w:tbl>
     <w:bookmarkEnd w:id="37"/>
-    <w:bookmarkStart w:id="41" w:name="gráfica-1"/>
+    <w:bookmarkStart w:id="41" w:name="gráfica-2"/>
     <w:p>
       <w:pPr>
         <w:pStyle w:val="Heading3"/>
@@ -6640,7 +6640,7 @@
       </w:tr>
     </w:tbl>
     <w:bookmarkEnd w:id="43"/>
-    <w:bookmarkStart w:id="47" w:name="gráfica-2"/>
+    <w:bookmarkStart w:id="47" w:name="gráfica-3"/>
     <w:p>
       <w:pPr>
         <w:pStyle w:val="Heading3"/>
@@ -7199,7 +7199,7 @@
       </w:tr>
     </w:tbl>
     <w:bookmarkEnd w:id="49"/>
-    <w:bookmarkStart w:id="53" w:name="gráfica-3"/>
+    <w:bookmarkStart w:id="53" w:name="gráfica-4"/>
     <w:p>
       <w:pPr>
         <w:pStyle w:val="Heading3"/>
@@ -7852,7 +7852,7 @@
       </w:tr>
     </w:tbl>
     <w:bookmarkEnd w:id="55"/>
-    <w:bookmarkStart w:id="59" w:name="gráfica-4"/>
+    <w:bookmarkStart w:id="59" w:name="gráfica-5"/>
     <w:p>
       <w:pPr>
         <w:pStyle w:val="Heading3"/>
@@ -8411,7 +8411,7 @@
       </w:tr>
     </w:tbl>
     <w:bookmarkEnd w:id="61"/>
-    <w:bookmarkStart w:id="65" w:name="gráfica-5"/>
+    <w:bookmarkStart w:id="65" w:name="gráfica-6"/>
     <w:p>
       <w:pPr>
         <w:pStyle w:val="Heading3"/>
@@ -9064,7 +9064,7 @@
       </w:tr>
     </w:tbl>
     <w:bookmarkEnd w:id="67"/>
-    <w:bookmarkStart w:id="71" w:name="gráfica-6"/>
+    <w:bookmarkStart w:id="71" w:name="gráfica-7"/>
     <w:p>
       <w:pPr>
         <w:pStyle w:val="Heading3"/>
@@ -9623,13 +9623,13 @@
       </w:tr>
     </w:tbl>
     <w:bookmarkEnd w:id="73"/>
-    <w:bookmarkStart w:id="77" w:name="gráfico-1"/>
+    <w:bookmarkStart w:id="77" w:name="gráfica-8"/>
     <w:p>
       <w:pPr>
         <w:pStyle w:val="Heading3"/>
       </w:pPr>
       <w:r>
-        <w:t xml:space="preserve">Gráfico</w:t>
+        <w:t xml:space="preserve">Gráfica</w:t>
       </w:r>
     </w:p>
     <w:p>
@@ -10182,7 +10182,7 @@
       </w:tr>
     </w:tbl>
     <w:bookmarkEnd w:id="79"/>
-    <w:bookmarkStart w:id="83" w:name="gráfica-7"/>
+    <w:bookmarkStart w:id="83" w:name="gráfica-9"/>
     <w:p>
       <w:pPr>
         <w:pStyle w:val="Heading3"/>
@@ -10741,7 +10741,7 @@
       </w:tr>
     </w:tbl>
     <w:bookmarkEnd w:id="85"/>
-    <w:bookmarkStart w:id="89" w:name="gráfica-8"/>
+    <w:bookmarkStart w:id="89" w:name="gráfica-10"/>
     <w:p>
       <w:pPr>
         <w:pStyle w:val="Heading3"/>
@@ -11300,7 +11300,7 @@
       </w:tr>
     </w:tbl>
     <w:bookmarkEnd w:id="91"/>
-    <w:bookmarkStart w:id="95" w:name="gráfica-9"/>
+    <w:bookmarkStart w:id="95" w:name="gráfica-11"/>
     <w:p>
       <w:pPr>
         <w:pStyle w:val="Heading3"/>

</xml_diff>